<commit_message>
Update Conclusiones de la entrevista.docx
Justificación en documento
</commit_message>
<xml_diff>
--- a/ETREVISTAS/Conclusiones de la entrevista.docx
+++ b/ETREVISTAS/Conclusiones de la entrevista.docx
@@ -1,6 +1,6 @@
 
 <file path=word/document.xml><?xml version="1.0" encoding="utf-8"?>
-<w:document xmlns:wpc="http://schemas.microsoft.com/office/word/2010/wordprocessingCanvas" xmlns:cx="http://schemas.microsoft.com/office/drawing/2014/chartex" xmlns:cx1="http://schemas.microsoft.com/office/drawing/2015/9/8/chartex" xmlns:cx2="http://schemas.microsoft.com/office/drawing/2015/10/21/chartex" xmlns:cx3="http://schemas.microsoft.com/office/drawing/2016/5/9/chartex" xmlns:cx4="http://schemas.microsoft.com/office/drawing/2016/5/10/chartex" xmlns:cx5="http://schemas.microsoft.com/office/drawing/2016/5/11/chartex" xmlns:cx6="http://schemas.microsoft.com/office/drawing/2016/5/12/chartex" xmlns:cx7="http://schemas.microsoft.com/office/drawing/2016/5/13/chartex" xmlns:cx8="http://schemas.microsoft.com/office/drawing/2016/5/14/chartex" xmlns:mc="http://schemas.openxmlformats.org/markup-compatibility/2006" xmlns:aink="http://schemas.microsoft.com/office/drawing/2016/ink" xmlns:am3d="http://schemas.microsoft.com/office/drawing/2017/model3d" xmlns:o="urn:schemas-microsoft-com:office:office" xmlns:r="http://schemas.openxmlformats.org/officeDocument/2006/relationships" xmlns:m="http://schemas.openxmlformats.org/officeDocument/2006/math" xmlns:v="urn:schemas-microsoft-com:vml" xmlns:wp14="http://schemas.microsoft.com/office/word/2010/wordprocessingDrawing" xmlns:wp="http://schemas.openxmlformats.org/drawingml/2006/wordprocessingDrawing" xmlns:w10="urn:schemas-microsoft-com:office:word" xmlns:w="http://schemas.openxmlformats.org/wordprocessingml/2006/main" xmlns:w14="http://schemas.microsoft.com/office/word/2010/wordml" xmlns:w15="http://schemas.microsoft.com/office/word/2012/wordml" xmlns:w16cex="http://schemas.microsoft.com/office/word/2018/wordml/cex" xmlns:w16cid="http://schemas.microsoft.com/office/word/2016/wordml/cid" xmlns:w16="http://schemas.microsoft.com/office/word/2018/wordml" xmlns:w16se="http://schemas.microsoft.com/office/word/2015/wordml/symex" xmlns:wpg="http://schemas.microsoft.com/office/word/2010/wordprocessingGroup" xmlns:wpi="http://schemas.microsoft.com/office/word/2010/wordprocessingInk" xmlns:wne="http://schemas.microsoft.com/office/word/2006/wordml" xmlns:wps="http://schemas.microsoft.com/office/word/2010/wordprocessingShape" mc:Ignorable="w14 w15 w16se w16cid w16 w16cex wp14">
+<w:document xmlns:wpc="http://schemas.microsoft.com/office/word/2010/wordprocessingCanvas" xmlns:cx="http://schemas.microsoft.com/office/drawing/2014/chartex" xmlns:cx1="http://schemas.microsoft.com/office/drawing/2015/9/8/chartex" xmlns:cx2="http://schemas.microsoft.com/office/drawing/2015/10/21/chartex" xmlns:cx3="http://schemas.microsoft.com/office/drawing/2016/5/9/chartex" xmlns:cx4="http://schemas.microsoft.com/office/drawing/2016/5/10/chartex" xmlns:cx5="http://schemas.microsoft.com/office/drawing/2016/5/11/chartex" xmlns:cx6="http://schemas.microsoft.com/office/drawing/2016/5/12/chartex" xmlns:cx7="http://schemas.microsoft.com/office/drawing/2016/5/13/chartex" xmlns:cx8="http://schemas.microsoft.com/office/drawing/2016/5/14/chartex" xmlns:mc="http://schemas.openxmlformats.org/markup-compatibility/2006" xmlns:aink="http://schemas.microsoft.com/office/drawing/2016/ink" xmlns:am3d="http://schemas.microsoft.com/office/drawing/2017/model3d" xmlns:o="urn:schemas-microsoft-com:office:office" xmlns:r="http://schemas.openxmlformats.org/officeDocument/2006/relationships" xmlns:m="http://schemas.openxmlformats.org/officeDocument/2006/math" xmlns:v="urn:schemas-microsoft-com:vml" xmlns:wp14="http://schemas.microsoft.com/office/word/2010/wordprocessingDrawing" xmlns:wp="http://schemas.openxmlformats.org/drawingml/2006/wordprocessingDrawing" xmlns:w10="urn:schemas-microsoft-com:office:word" xmlns:w="http://schemas.openxmlformats.org/wordprocessingml/2006/main" xmlns:w14="http://schemas.microsoft.com/office/word/2010/wordml" xmlns:w15="http://schemas.microsoft.com/office/word/2012/wordml" xmlns:w16cex="http://schemas.microsoft.com/office/word/2018/wordml/cex" xmlns:w16cid="http://schemas.microsoft.com/office/word/2016/wordml/cid" xmlns:w16="http://schemas.microsoft.com/office/word/2018/wordml" xmlns:w16sdtdh="http://schemas.microsoft.com/office/word/2020/wordml/sdtdatahash" xmlns:w16se="http://schemas.microsoft.com/office/word/2015/wordml/symex" xmlns:wpg="http://schemas.microsoft.com/office/word/2010/wordprocessingGroup" xmlns:wpi="http://schemas.microsoft.com/office/word/2010/wordprocessingInk" xmlns:wne="http://schemas.microsoft.com/office/word/2006/wordml" xmlns:wps="http://schemas.microsoft.com/office/word/2010/wordprocessingShape" mc:Ignorable="w14 w15 w16se w16cid w16 w16cex w16sdtdh wp14">
   <w:body>
     <w:p>
       <w:pPr>
@@ -111,25 +111,43 @@
           <w:rFonts w:ascii="Arial" w:hAnsi="Arial" w:cs="Arial"/>
           <w:color w:val="202124"/>
         </w:rPr>
-        <w:t>En esta entrevista Alexandra, cofundadora de la submarca WUKY, nos relata de como es su empresa, como desarrolla los procesos y los problemas que ha tenido en algunos de estos.</w:t>
-      </w:r>
-    </w:p>
-    <w:p>
-      <w:pPr>
-        <w:pStyle w:val="trt0xe"/>
-        <w:shd w:val="clear" w:color="auto" w:fill="FFFFFF"/>
-        <w:spacing w:before="0" w:beforeAutospacing="0" w:after="0" w:afterAutospacing="0"/>
+        <w:t xml:space="preserve">En esta entrevista Alexandra, cofundadora de la submarca WUKY, nos relata de </w:t>
+      </w:r>
+      <w:proofErr w:type="spellStart"/>
+      <w:r>
         <w:rPr>
           <w:rFonts w:ascii="Arial" w:hAnsi="Arial" w:cs="Arial"/>
           <w:color w:val="202124"/>
         </w:rPr>
-      </w:pPr>
-    </w:p>
-    <w:p>
-      <w:pPr>
-        <w:pStyle w:val="trt0xe"/>
-        <w:shd w:val="clear" w:color="auto" w:fill="FFFFFF"/>
-        <w:spacing w:before="0" w:beforeAutospacing="0" w:after="0" w:afterAutospacing="0"/>
+        <w:t>como</w:t>
+      </w:r>
+      <w:proofErr w:type="spellEnd"/>
+      <w:r>
+        <w:rPr>
+          <w:rFonts w:ascii="Arial" w:hAnsi="Arial" w:cs="Arial"/>
+          <w:color w:val="202124"/>
+        </w:rPr>
+        <w:t xml:space="preserve"> es su empresa, como desarrolla los procesos y los problemas que ha tenido en algunos de estos.</w:t>
+      </w:r>
+    </w:p>
+    <w:p>
+      <w:pPr>
+        <w:pStyle w:val="trt0xe"/>
+        <w:shd w:val="clear" w:color="auto" w:fill="FFFFFF"/>
+        <w:spacing w:before="0" w:beforeAutospacing="0" w:after="0" w:afterAutospacing="0"/>
+        <w:jc w:val="both"/>
+        <w:rPr>
+          <w:rFonts w:ascii="Arial" w:hAnsi="Arial" w:cs="Arial"/>
+          <w:color w:val="202124"/>
+        </w:rPr>
+      </w:pPr>
+    </w:p>
+    <w:p>
+      <w:pPr>
+        <w:pStyle w:val="trt0xe"/>
+        <w:shd w:val="clear" w:color="auto" w:fill="FFFFFF"/>
+        <w:spacing w:before="0" w:beforeAutospacing="0" w:after="0" w:afterAutospacing="0"/>
+        <w:jc w:val="both"/>
         <w:rPr>
           <w:rFonts w:ascii="Arial" w:hAnsi="Arial" w:cs="Arial"/>
           <w:color w:val="000000" w:themeColor="text1"/>
@@ -147,61 +165,75 @@
           <w:rFonts w:ascii="Arial" w:hAnsi="Arial" w:cs="Arial"/>
           <w:color w:val="000000" w:themeColor="text1"/>
         </w:rPr>
-        <w:t>tos del funcionamiento en la empresa Fabrimold JR y su submarca WUKY.</w:t>
-      </w:r>
-    </w:p>
-    <w:p>
-      <w:pPr>
-        <w:pStyle w:val="trt0xe"/>
-        <w:shd w:val="clear" w:color="auto" w:fill="FFFFFF"/>
-        <w:spacing w:before="0" w:beforeAutospacing="0" w:after="0" w:afterAutospacing="0"/>
-        <w:rPr>
-          <w:rFonts w:ascii="Arial" w:hAnsi="Arial" w:cs="Arial"/>
-          <w:color w:val="000000" w:themeColor="text1"/>
-        </w:rPr>
-      </w:pPr>
-    </w:p>
-    <w:p>
-      <w:pPr>
-        <w:pStyle w:val="trt0xe"/>
-        <w:shd w:val="clear" w:color="auto" w:fill="FFFFFF"/>
-        <w:spacing w:before="0" w:beforeAutospacing="0" w:after="0" w:afterAutospacing="0"/>
-        <w:rPr>
-          <w:rFonts w:ascii="Arial" w:hAnsi="Arial" w:cs="Arial"/>
-          <w:color w:val="000000" w:themeColor="text1"/>
-        </w:rPr>
-      </w:pPr>
-    </w:p>
-    <w:p>
-      <w:pPr>
-        <w:pStyle w:val="trt0xe"/>
-        <w:shd w:val="clear" w:color="auto" w:fill="FFFFFF"/>
-        <w:spacing w:before="0" w:beforeAutospacing="0" w:after="0" w:afterAutospacing="0"/>
-        <w:rPr>
-          <w:rFonts w:ascii="Arial" w:hAnsi="Arial" w:cs="Arial"/>
-          <w:color w:val="000000" w:themeColor="text1"/>
-        </w:rPr>
-      </w:pPr>
-      <w:r>
-        <w:rPr>
-          <w:rFonts w:ascii="Arial" w:hAnsi="Arial" w:cs="Arial"/>
-          <w:color w:val="000000" w:themeColor="text1"/>
-        </w:rPr>
-        <w:t xml:space="preserve">Fabrimold JR es una empresa </w:t>
-      </w:r>
-      <w:r>
-        <w:rPr>
-          <w:rFonts w:ascii="Arial" w:hAnsi="Arial" w:cs="Arial"/>
-          <w:color w:val="000000" w:themeColor="text1"/>
-        </w:rPr>
-        <w:t>con régimen común</w:t>
-      </w:r>
-      <w:r>
-        <w:rPr>
-          <w:rFonts w:ascii="Arial" w:hAnsi="Arial" w:cs="Arial"/>
-          <w:color w:val="000000" w:themeColor="text1"/>
-        </w:rPr>
-        <w:t xml:space="preserve"> constituida en el 2018 y se dedica a la fabricación de moldes para inyección de plástico, servicios de mantenimiento</w:t>
+        <w:t xml:space="preserve">tos del funcionamiento en la empresa </w:t>
+      </w:r>
+      <w:proofErr w:type="spellStart"/>
+      <w:r>
+        <w:rPr>
+          <w:rFonts w:ascii="Arial" w:hAnsi="Arial" w:cs="Arial"/>
+          <w:color w:val="000000" w:themeColor="text1"/>
+        </w:rPr>
+        <w:t>Fabrimold</w:t>
+      </w:r>
+      <w:proofErr w:type="spellEnd"/>
+      <w:r>
+        <w:rPr>
+          <w:rFonts w:ascii="Arial" w:hAnsi="Arial" w:cs="Arial"/>
+          <w:color w:val="000000" w:themeColor="text1"/>
+        </w:rPr>
+        <w:t xml:space="preserve"> JR y su submarca WUKY.</w:t>
+      </w:r>
+    </w:p>
+    <w:p>
+      <w:pPr>
+        <w:pStyle w:val="trt0xe"/>
+        <w:shd w:val="clear" w:color="auto" w:fill="FFFFFF"/>
+        <w:spacing w:before="0" w:beforeAutospacing="0" w:after="0" w:afterAutospacing="0"/>
+        <w:jc w:val="both"/>
+        <w:rPr>
+          <w:rFonts w:ascii="Arial" w:hAnsi="Arial" w:cs="Arial"/>
+          <w:color w:val="000000" w:themeColor="text1"/>
+        </w:rPr>
+      </w:pPr>
+    </w:p>
+    <w:p>
+      <w:pPr>
+        <w:pStyle w:val="trt0xe"/>
+        <w:shd w:val="clear" w:color="auto" w:fill="FFFFFF"/>
+        <w:spacing w:before="0" w:beforeAutospacing="0" w:after="0" w:afterAutospacing="0"/>
+        <w:jc w:val="both"/>
+        <w:rPr>
+          <w:rFonts w:ascii="Arial" w:hAnsi="Arial" w:cs="Arial"/>
+          <w:color w:val="000000" w:themeColor="text1"/>
+        </w:rPr>
+      </w:pPr>
+    </w:p>
+    <w:p>
+      <w:pPr>
+        <w:pStyle w:val="trt0xe"/>
+        <w:shd w:val="clear" w:color="auto" w:fill="FFFFFF"/>
+        <w:spacing w:before="0" w:beforeAutospacing="0" w:after="0" w:afterAutospacing="0"/>
+        <w:jc w:val="both"/>
+        <w:rPr>
+          <w:rFonts w:ascii="Arial" w:hAnsi="Arial" w:cs="Arial"/>
+          <w:color w:val="000000" w:themeColor="text1"/>
+        </w:rPr>
+      </w:pPr>
+      <w:proofErr w:type="spellStart"/>
+      <w:r>
+        <w:rPr>
+          <w:rFonts w:ascii="Arial" w:hAnsi="Arial" w:cs="Arial"/>
+          <w:color w:val="000000" w:themeColor="text1"/>
+        </w:rPr>
+        <w:t>Fabrimold</w:t>
+      </w:r>
+      <w:proofErr w:type="spellEnd"/>
+      <w:r>
+        <w:rPr>
+          <w:rFonts w:ascii="Arial" w:hAnsi="Arial" w:cs="Arial"/>
+          <w:color w:val="000000" w:themeColor="text1"/>
+        </w:rPr>
+        <w:t xml:space="preserve"> JR es una empresa con régimen común constituida en el 2018 y se dedica a la fabricación de moldes para inyección de plástico, servicios de mantenimiento</w:t>
       </w:r>
       <w:r>
         <w:rPr>
@@ -216,28 +248,39 @@
         <w:pStyle w:val="trt0xe"/>
         <w:shd w:val="clear" w:color="auto" w:fill="FFFFFF"/>
         <w:spacing w:before="0" w:beforeAutospacing="0" w:after="0" w:afterAutospacing="0"/>
-        <w:rPr>
-          <w:rFonts w:ascii="Arial" w:hAnsi="Arial" w:cs="Arial"/>
-          <w:color w:val="000000" w:themeColor="text1"/>
-        </w:rPr>
-      </w:pPr>
-    </w:p>
-    <w:p>
-      <w:pPr>
-        <w:pStyle w:val="trt0xe"/>
-        <w:shd w:val="clear" w:color="auto" w:fill="FFFFFF"/>
-        <w:spacing w:before="0" w:beforeAutospacing="0" w:after="0" w:afterAutospacing="0"/>
-        <w:rPr>
-          <w:rFonts w:ascii="Arial" w:hAnsi="Arial" w:cs="Arial"/>
-          <w:color w:val="000000" w:themeColor="text1"/>
-        </w:rPr>
-      </w:pPr>
-      <w:r>
-        <w:rPr>
-          <w:rFonts w:ascii="Arial" w:hAnsi="Arial" w:cs="Arial"/>
-          <w:color w:val="000000" w:themeColor="text1"/>
-        </w:rPr>
-        <w:t>Wuky nace</w:t>
+        <w:jc w:val="both"/>
+        <w:rPr>
+          <w:rFonts w:ascii="Arial" w:hAnsi="Arial" w:cs="Arial"/>
+          <w:color w:val="000000" w:themeColor="text1"/>
+        </w:rPr>
+      </w:pPr>
+    </w:p>
+    <w:p>
+      <w:pPr>
+        <w:pStyle w:val="trt0xe"/>
+        <w:shd w:val="clear" w:color="auto" w:fill="FFFFFF"/>
+        <w:spacing w:before="0" w:beforeAutospacing="0" w:after="0" w:afterAutospacing="0"/>
+        <w:jc w:val="both"/>
+        <w:rPr>
+          <w:rFonts w:ascii="Arial" w:hAnsi="Arial" w:cs="Arial"/>
+          <w:color w:val="000000" w:themeColor="text1"/>
+        </w:rPr>
+      </w:pPr>
+      <w:proofErr w:type="spellStart"/>
+      <w:r>
+        <w:rPr>
+          <w:rFonts w:ascii="Arial" w:hAnsi="Arial" w:cs="Arial"/>
+          <w:color w:val="000000" w:themeColor="text1"/>
+        </w:rPr>
+        <w:t>Wuky</w:t>
+      </w:r>
+      <w:proofErr w:type="spellEnd"/>
+      <w:r>
+        <w:rPr>
+          <w:rFonts w:ascii="Arial" w:hAnsi="Arial" w:cs="Arial"/>
+          <w:color w:val="000000" w:themeColor="text1"/>
+        </w:rPr>
+        <w:t xml:space="preserve"> nace</w:t>
       </w:r>
       <w:r>
         <w:rPr>
@@ -258,7 +301,39 @@
           <w:rFonts w:ascii="Arial" w:hAnsi="Arial" w:cs="Arial"/>
           <w:color w:val="000000" w:themeColor="text1"/>
         </w:rPr>
-        <w:t xml:space="preserve"> como una submarca de Fabrimol JR y su enfoque está en la venta de productos para mascotas, ya sea producidos por Fabrimold JR, por otra empresa o la misma submarca.</w:t>
+        <w:t xml:space="preserve"> como una submarca de </w:t>
+      </w:r>
+      <w:proofErr w:type="spellStart"/>
+      <w:r>
+        <w:rPr>
+          <w:rFonts w:ascii="Arial" w:hAnsi="Arial" w:cs="Arial"/>
+          <w:color w:val="000000" w:themeColor="text1"/>
+        </w:rPr>
+        <w:t>Fabrimol</w:t>
+      </w:r>
+      <w:proofErr w:type="spellEnd"/>
+      <w:r>
+        <w:rPr>
+          <w:rFonts w:ascii="Arial" w:hAnsi="Arial" w:cs="Arial"/>
+          <w:color w:val="000000" w:themeColor="text1"/>
+        </w:rPr>
+        <w:t xml:space="preserve"> JR y su enfoque está en la venta de productos para mascotas, ya sea producidos por </w:t>
+      </w:r>
+      <w:proofErr w:type="spellStart"/>
+      <w:r>
+        <w:rPr>
+          <w:rFonts w:ascii="Arial" w:hAnsi="Arial" w:cs="Arial"/>
+          <w:color w:val="000000" w:themeColor="text1"/>
+        </w:rPr>
+        <w:t>Fabrimold</w:t>
+      </w:r>
+      <w:proofErr w:type="spellEnd"/>
+      <w:r>
+        <w:rPr>
+          <w:rFonts w:ascii="Arial" w:hAnsi="Arial" w:cs="Arial"/>
+          <w:color w:val="000000" w:themeColor="text1"/>
+        </w:rPr>
+        <w:t xml:space="preserve"> JR, por otra empresa o la misma submarca.</w:t>
       </w:r>
       <w:r>
         <w:rPr>
@@ -273,17 +348,19 @@
         <w:pStyle w:val="trt0xe"/>
         <w:shd w:val="clear" w:color="auto" w:fill="FFFFFF"/>
         <w:spacing w:before="0" w:beforeAutospacing="0" w:after="0" w:afterAutospacing="0"/>
-        <w:rPr>
-          <w:rFonts w:ascii="Arial" w:hAnsi="Arial" w:cs="Arial"/>
-          <w:color w:val="000000" w:themeColor="text1"/>
-        </w:rPr>
-      </w:pPr>
-    </w:p>
-    <w:p>
-      <w:pPr>
-        <w:pStyle w:val="trt0xe"/>
-        <w:shd w:val="clear" w:color="auto" w:fill="FFFFFF"/>
-        <w:spacing w:before="0" w:beforeAutospacing="0" w:after="0" w:afterAutospacing="0"/>
+        <w:jc w:val="both"/>
+        <w:rPr>
+          <w:rFonts w:ascii="Arial" w:hAnsi="Arial" w:cs="Arial"/>
+          <w:color w:val="000000" w:themeColor="text1"/>
+        </w:rPr>
+      </w:pPr>
+    </w:p>
+    <w:p>
+      <w:pPr>
+        <w:pStyle w:val="trt0xe"/>
+        <w:shd w:val="clear" w:color="auto" w:fill="FFFFFF"/>
+        <w:spacing w:before="0" w:beforeAutospacing="0" w:after="0" w:afterAutospacing="0"/>
+        <w:jc w:val="both"/>
         <w:rPr>
           <w:rFonts w:ascii="Arial" w:hAnsi="Arial" w:cs="Arial"/>
           <w:color w:val="000000" w:themeColor="text1"/>
@@ -301,8 +378,17 @@
           <w:rFonts w:ascii="Arial" w:hAnsi="Arial" w:cs="Arial"/>
           <w:color w:val="000000" w:themeColor="text1"/>
         </w:rPr>
-        <w:t>hechos por fabrimold</w:t>
-      </w:r>
+        <w:t xml:space="preserve">hechos por </w:t>
+      </w:r>
+      <w:proofErr w:type="spellStart"/>
+      <w:r>
+        <w:rPr>
+          <w:rFonts w:ascii="Arial" w:hAnsi="Arial" w:cs="Arial"/>
+          <w:color w:val="000000" w:themeColor="text1"/>
+        </w:rPr>
+        <w:t>fabrimold</w:t>
+      </w:r>
+      <w:proofErr w:type="spellEnd"/>
       <w:r>
         <w:rPr>
           <w:rFonts w:ascii="Arial" w:hAnsi="Arial" w:cs="Arial"/>
@@ -315,25 +401,59 @@
           <w:rFonts w:ascii="Arial" w:hAnsi="Arial" w:cs="Arial"/>
           <w:color w:val="000000" w:themeColor="text1"/>
         </w:rPr>
-        <w:t>como el poty-pet, su proceso comienza en la compra de la materia prima, se terceriza la laminación y en Fabrimold JR se hace un proceso de termoformado para sacar el producto.</w:t>
-      </w:r>
-    </w:p>
-    <w:p>
-      <w:pPr>
-        <w:pStyle w:val="trt0xe"/>
-        <w:shd w:val="clear" w:color="auto" w:fill="FFFFFF"/>
-        <w:spacing w:before="0" w:beforeAutospacing="0" w:after="0" w:afterAutospacing="0"/>
-        <w:rPr>
-          <w:rFonts w:ascii="Arial" w:hAnsi="Arial" w:cs="Arial"/>
-          <w:color w:val="000000" w:themeColor="text1"/>
-        </w:rPr>
-      </w:pPr>
-    </w:p>
-    <w:p>
-      <w:pPr>
-        <w:pStyle w:val="trt0xe"/>
-        <w:shd w:val="clear" w:color="auto" w:fill="FFFFFF"/>
-        <w:spacing w:before="0" w:beforeAutospacing="0" w:after="0" w:afterAutospacing="0"/>
+        <w:t xml:space="preserve">como el </w:t>
+      </w:r>
+      <w:proofErr w:type="spellStart"/>
+      <w:r>
+        <w:rPr>
+          <w:rFonts w:ascii="Arial" w:hAnsi="Arial" w:cs="Arial"/>
+          <w:color w:val="000000" w:themeColor="text1"/>
+        </w:rPr>
+        <w:t>poty-pet</w:t>
+      </w:r>
+      <w:proofErr w:type="spellEnd"/>
+      <w:r>
+        <w:rPr>
+          <w:rFonts w:ascii="Arial" w:hAnsi="Arial" w:cs="Arial"/>
+          <w:color w:val="000000" w:themeColor="text1"/>
+        </w:rPr>
+        <w:t xml:space="preserve">, su proceso comienza en la compra de la materia prima, se terceriza la laminación y en </w:t>
+      </w:r>
+      <w:proofErr w:type="spellStart"/>
+      <w:r>
+        <w:rPr>
+          <w:rFonts w:ascii="Arial" w:hAnsi="Arial" w:cs="Arial"/>
+          <w:color w:val="000000" w:themeColor="text1"/>
+        </w:rPr>
+        <w:t>Fabrimold</w:t>
+      </w:r>
+      <w:proofErr w:type="spellEnd"/>
+      <w:r>
+        <w:rPr>
+          <w:rFonts w:ascii="Arial" w:hAnsi="Arial" w:cs="Arial"/>
+          <w:color w:val="000000" w:themeColor="text1"/>
+        </w:rPr>
+        <w:t xml:space="preserve"> JR se hace un proceso de termoformado para sacar el producto.</w:t>
+      </w:r>
+    </w:p>
+    <w:p>
+      <w:pPr>
+        <w:pStyle w:val="trt0xe"/>
+        <w:shd w:val="clear" w:color="auto" w:fill="FFFFFF"/>
+        <w:spacing w:before="0" w:beforeAutospacing="0" w:after="0" w:afterAutospacing="0"/>
+        <w:jc w:val="both"/>
+        <w:rPr>
+          <w:rFonts w:ascii="Arial" w:hAnsi="Arial" w:cs="Arial"/>
+          <w:color w:val="000000" w:themeColor="text1"/>
+        </w:rPr>
+      </w:pPr>
+    </w:p>
+    <w:p>
+      <w:pPr>
+        <w:pStyle w:val="trt0xe"/>
+        <w:shd w:val="clear" w:color="auto" w:fill="FFFFFF"/>
+        <w:spacing w:before="0" w:beforeAutospacing="0" w:after="0" w:afterAutospacing="0"/>
+        <w:jc w:val="both"/>
         <w:rPr>
           <w:rFonts w:ascii="Arial" w:hAnsi="Arial" w:cs="Arial"/>
           <w:color w:val="000000" w:themeColor="text1"/>
@@ -352,17 +472,19 @@
         <w:pStyle w:val="trt0xe"/>
         <w:shd w:val="clear" w:color="auto" w:fill="FFFFFF"/>
         <w:spacing w:before="0" w:beforeAutospacing="0" w:after="0" w:afterAutospacing="0"/>
-        <w:rPr>
-          <w:rFonts w:ascii="Arial" w:hAnsi="Arial" w:cs="Arial"/>
-          <w:color w:val="000000" w:themeColor="text1"/>
-        </w:rPr>
-      </w:pPr>
-    </w:p>
-    <w:p>
-      <w:pPr>
-        <w:pStyle w:val="trt0xe"/>
-        <w:shd w:val="clear" w:color="auto" w:fill="FFFFFF"/>
-        <w:spacing w:before="0" w:beforeAutospacing="0" w:after="0" w:afterAutospacing="0"/>
+        <w:jc w:val="both"/>
+        <w:rPr>
+          <w:rFonts w:ascii="Arial" w:hAnsi="Arial" w:cs="Arial"/>
+          <w:color w:val="000000" w:themeColor="text1"/>
+        </w:rPr>
+      </w:pPr>
+    </w:p>
+    <w:p>
+      <w:pPr>
+        <w:pStyle w:val="trt0xe"/>
+        <w:shd w:val="clear" w:color="auto" w:fill="FFFFFF"/>
+        <w:spacing w:before="0" w:beforeAutospacing="0" w:after="0" w:afterAutospacing="0"/>
+        <w:jc w:val="both"/>
         <w:rPr>
           <w:rFonts w:ascii="Arial" w:hAnsi="Arial" w:cs="Arial"/>
           <w:color w:val="000000" w:themeColor="text1"/>
@@ -395,42 +517,30 @@
         <w:pStyle w:val="trt0xe"/>
         <w:shd w:val="clear" w:color="auto" w:fill="FFFFFF"/>
         <w:spacing w:before="0" w:beforeAutospacing="0" w:after="0" w:afterAutospacing="0"/>
-        <w:rPr>
-          <w:rFonts w:ascii="Arial" w:hAnsi="Arial" w:cs="Arial"/>
-          <w:color w:val="000000" w:themeColor="text1"/>
-        </w:rPr>
-      </w:pPr>
-    </w:p>
-    <w:p>
-      <w:pPr>
-        <w:pStyle w:val="trt0xe"/>
-        <w:shd w:val="clear" w:color="auto" w:fill="FFFFFF"/>
-        <w:spacing w:before="0" w:beforeAutospacing="0" w:after="0" w:afterAutospacing="0"/>
-        <w:rPr>
-          <w:rFonts w:ascii="Arial" w:hAnsi="Arial" w:cs="Arial"/>
-          <w:color w:val="000000" w:themeColor="text1"/>
-        </w:rPr>
-      </w:pPr>
-      <w:r>
-        <w:rPr>
-          <w:rFonts w:ascii="Arial" w:hAnsi="Arial" w:cs="Arial"/>
-          <w:color w:val="000000" w:themeColor="text1"/>
-        </w:rPr>
-        <w:t xml:space="preserve">Todo este proceso de ventas se maneja de distintas formas. Con los proveedores se maneja un correo electrónico para el tema de comunicación, cotizaciones, </w:t>
-      </w:r>
-      <w:r>
-        <w:rPr>
-          <w:rFonts w:ascii="Arial" w:hAnsi="Arial" w:cs="Arial"/>
-          <w:color w:val="000000" w:themeColor="text1"/>
-        </w:rPr>
-        <w:t>facturas</w:t>
-      </w:r>
-      <w:r>
-        <w:rPr>
-          <w:rFonts w:ascii="Arial" w:hAnsi="Arial" w:cs="Arial"/>
-          <w:color w:val="000000" w:themeColor="text1"/>
-        </w:rPr>
-        <w:t xml:space="preserve">, entre otros; pero también manejan la comunicación por llamadas. Y nos cuenta que la mayoría de </w:t>
+        <w:jc w:val="both"/>
+        <w:rPr>
+          <w:rFonts w:ascii="Arial" w:hAnsi="Arial" w:cs="Arial"/>
+          <w:color w:val="000000" w:themeColor="text1"/>
+        </w:rPr>
+      </w:pPr>
+    </w:p>
+    <w:p>
+      <w:pPr>
+        <w:pStyle w:val="trt0xe"/>
+        <w:shd w:val="clear" w:color="auto" w:fill="FFFFFF"/>
+        <w:spacing w:before="0" w:beforeAutospacing="0" w:after="0" w:afterAutospacing="0"/>
+        <w:jc w:val="both"/>
+        <w:rPr>
+          <w:rFonts w:ascii="Arial" w:hAnsi="Arial" w:cs="Arial"/>
+          <w:color w:val="000000" w:themeColor="text1"/>
+        </w:rPr>
+      </w:pPr>
+      <w:r>
+        <w:rPr>
+          <w:rFonts w:ascii="Arial" w:hAnsi="Arial" w:cs="Arial"/>
+          <w:color w:val="000000" w:themeColor="text1"/>
+        </w:rPr>
+        <w:t xml:space="preserve">Todo este proceso de ventas se maneja de distintas formas. Con los proveedores se maneja un correo electrónico para el tema de comunicación, cotizaciones, facturas, entre otros; pero también manejan la comunicación por llamadas. Y nos cuenta que la mayoría de </w:t>
       </w:r>
       <w:r>
         <w:rPr>
@@ -486,8 +596,17 @@
           <w:rFonts w:ascii="Arial" w:hAnsi="Arial" w:cs="Arial"/>
           <w:color w:val="000000" w:themeColor="text1"/>
         </w:rPr>
-        <w:t>, los cobros se han realizado en efectivo, por medio de transferencias bancarias o por medio de billeteras virtuales como lo es Nequi</w:t>
-      </w:r>
+        <w:t xml:space="preserve">, los cobros se han realizado en efectivo, por medio de transferencias bancarias o por medio de billeteras virtuales como lo es </w:t>
+      </w:r>
+      <w:proofErr w:type="spellStart"/>
+      <w:r>
+        <w:rPr>
+          <w:rFonts w:ascii="Arial" w:hAnsi="Arial" w:cs="Arial"/>
+          <w:color w:val="000000" w:themeColor="text1"/>
+        </w:rPr>
+        <w:t>Nequi</w:t>
+      </w:r>
+      <w:proofErr w:type="spellEnd"/>
       <w:r>
         <w:rPr>
           <w:rFonts w:ascii="Arial" w:hAnsi="Arial" w:cs="Arial"/>
@@ -501,28 +620,31 @@
         <w:pStyle w:val="trt0xe"/>
         <w:shd w:val="clear" w:color="auto" w:fill="FFFFFF"/>
         <w:spacing w:before="0" w:beforeAutospacing="0" w:after="0" w:afterAutospacing="0"/>
-        <w:rPr>
-          <w:rFonts w:ascii="Arial" w:hAnsi="Arial" w:cs="Arial"/>
-          <w:color w:val="000000" w:themeColor="text1"/>
-        </w:rPr>
-      </w:pPr>
-    </w:p>
-    <w:p>
-      <w:pPr>
-        <w:pStyle w:val="trt0xe"/>
-        <w:shd w:val="clear" w:color="auto" w:fill="FFFFFF"/>
-        <w:spacing w:before="0" w:beforeAutospacing="0" w:after="0" w:afterAutospacing="0"/>
-        <w:rPr>
-          <w:rFonts w:ascii="Arial" w:hAnsi="Arial" w:cs="Arial"/>
-          <w:color w:val="000000" w:themeColor="text1"/>
-        </w:rPr>
-      </w:pPr>
-    </w:p>
-    <w:p>
-      <w:pPr>
-        <w:pStyle w:val="trt0xe"/>
-        <w:shd w:val="clear" w:color="auto" w:fill="FFFFFF"/>
-        <w:spacing w:before="0" w:beforeAutospacing="0" w:after="0" w:afterAutospacing="0"/>
+        <w:jc w:val="both"/>
+        <w:rPr>
+          <w:rFonts w:ascii="Arial" w:hAnsi="Arial" w:cs="Arial"/>
+          <w:color w:val="000000" w:themeColor="text1"/>
+        </w:rPr>
+      </w:pPr>
+    </w:p>
+    <w:p>
+      <w:pPr>
+        <w:pStyle w:val="trt0xe"/>
+        <w:shd w:val="clear" w:color="auto" w:fill="FFFFFF"/>
+        <w:spacing w:before="0" w:beforeAutospacing="0" w:after="0" w:afterAutospacing="0"/>
+        <w:jc w:val="both"/>
+        <w:rPr>
+          <w:rFonts w:ascii="Arial" w:hAnsi="Arial" w:cs="Arial"/>
+          <w:color w:val="000000" w:themeColor="text1"/>
+        </w:rPr>
+      </w:pPr>
+    </w:p>
+    <w:p>
+      <w:pPr>
+        <w:pStyle w:val="trt0xe"/>
+        <w:shd w:val="clear" w:color="auto" w:fill="FFFFFF"/>
+        <w:spacing w:before="0" w:beforeAutospacing="0" w:after="0" w:afterAutospacing="0"/>
+        <w:jc w:val="both"/>
         <w:rPr>
           <w:rFonts w:ascii="Arial" w:hAnsi="Arial" w:cs="Arial"/>
           <w:color w:val="000000" w:themeColor="text1"/>
@@ -545,6 +667,7 @@
         </w:numPr>
         <w:shd w:val="clear" w:color="auto" w:fill="FFFFFF"/>
         <w:spacing w:before="0" w:beforeAutospacing="0" w:after="0" w:afterAutospacing="0"/>
+        <w:jc w:val="both"/>
         <w:rPr>
           <w:rFonts w:ascii="Arial" w:hAnsi="Arial" w:cs="Arial"/>
           <w:color w:val="000000" w:themeColor="text1"/>
@@ -556,7 +679,23 @@
           <w:color w:val="000000" w:themeColor="text1"/>
         </w:rPr>
         <w:lastRenderedPageBreak/>
-        <w:t>Demora en la realización de cotizaciones y pedidos: debido a que no se cuenta con un catalogo virtual en el cual los clientes puedan ver el producto en stock, fotos, descripciones detalladas y otras herramientas que ayudarían de apoyo.</w:t>
+        <w:t xml:space="preserve">Demora en la realización de cotizaciones y pedidos: debido a que no se cuenta con un </w:t>
+      </w:r>
+      <w:proofErr w:type="spellStart"/>
+      <w:r>
+        <w:rPr>
+          <w:rFonts w:ascii="Arial" w:hAnsi="Arial" w:cs="Arial"/>
+          <w:color w:val="000000" w:themeColor="text1"/>
+        </w:rPr>
+        <w:t>catalogo</w:t>
+      </w:r>
+      <w:proofErr w:type="spellEnd"/>
+      <w:r>
+        <w:rPr>
+          <w:rFonts w:ascii="Arial" w:hAnsi="Arial" w:cs="Arial"/>
+          <w:color w:val="000000" w:themeColor="text1"/>
+        </w:rPr>
+        <w:t xml:space="preserve"> virtual en el cual los clientes puedan ver el producto en stock, fotos, descripciones detalladas y otras herramientas que ayudarían de apoyo.</w:t>
       </w:r>
     </w:p>
     <w:p>
@@ -568,6 +707,7 @@
         </w:numPr>
         <w:shd w:val="clear" w:color="auto" w:fill="FFFFFF"/>
         <w:spacing w:before="0" w:beforeAutospacing="0" w:after="0" w:afterAutospacing="0"/>
+        <w:jc w:val="both"/>
         <w:rPr>
           <w:rFonts w:ascii="Arial" w:hAnsi="Arial" w:cs="Arial"/>
           <w:color w:val="000000" w:themeColor="text1"/>
@@ -590,6 +730,7 @@
         </w:numPr>
         <w:shd w:val="clear" w:color="auto" w:fill="FFFFFF"/>
         <w:spacing w:before="0" w:beforeAutospacing="0" w:after="0" w:afterAutospacing="0"/>
+        <w:jc w:val="both"/>
         <w:rPr>
           <w:rFonts w:ascii="Arial" w:hAnsi="Arial" w:cs="Arial"/>
           <w:color w:val="000000" w:themeColor="text1"/>
@@ -647,6 +788,7 @@
         </w:numPr>
         <w:shd w:val="clear" w:color="auto" w:fill="FFFFFF"/>
         <w:spacing w:before="0" w:beforeAutospacing="0" w:after="0" w:afterAutospacing="0"/>
+        <w:jc w:val="both"/>
         <w:rPr>
           <w:rFonts w:ascii="Arial" w:hAnsi="Arial" w:cs="Arial"/>
           <w:color w:val="000000" w:themeColor="text1"/>
@@ -669,6 +811,7 @@
         </w:numPr>
         <w:shd w:val="clear" w:color="auto" w:fill="FFFFFF"/>
         <w:spacing w:before="0" w:beforeAutospacing="0" w:after="0" w:afterAutospacing="0"/>
+        <w:jc w:val="both"/>
         <w:rPr>
           <w:rFonts w:ascii="Arial" w:hAnsi="Arial" w:cs="Arial"/>
           <w:color w:val="000000" w:themeColor="text1"/>
@@ -698,17 +841,34 @@
         </w:numPr>
         <w:shd w:val="clear" w:color="auto" w:fill="FFFFFF"/>
         <w:spacing w:before="0" w:beforeAutospacing="0" w:after="0" w:afterAutospacing="0"/>
-        <w:rPr>
-          <w:rFonts w:ascii="Arial" w:hAnsi="Arial" w:cs="Arial"/>
-          <w:color w:val="000000" w:themeColor="text1"/>
-        </w:rPr>
-      </w:pPr>
-      <w:r>
-        <w:rPr>
-          <w:rFonts w:ascii="Arial" w:hAnsi="Arial" w:cs="Arial"/>
-          <w:color w:val="000000" w:themeColor="text1"/>
-        </w:rPr>
-        <w:t>No se cuenta con una página: Al no contar con una pagina se han perdido de clientes ya que no los toman como una empresa real o se indispone al no encontrar la empresa en ningún sitio de internet.</w:t>
+        <w:jc w:val="both"/>
+        <w:rPr>
+          <w:rFonts w:ascii="Arial" w:hAnsi="Arial" w:cs="Arial"/>
+          <w:color w:val="000000" w:themeColor="text1"/>
+        </w:rPr>
+      </w:pPr>
+      <w:r>
+        <w:rPr>
+          <w:rFonts w:ascii="Arial" w:hAnsi="Arial" w:cs="Arial"/>
+          <w:color w:val="000000" w:themeColor="text1"/>
+        </w:rPr>
+        <w:t xml:space="preserve">No se cuenta con una página: Al no contar con una </w:t>
+      </w:r>
+      <w:proofErr w:type="spellStart"/>
+      <w:r>
+        <w:rPr>
+          <w:rFonts w:ascii="Arial" w:hAnsi="Arial" w:cs="Arial"/>
+          <w:color w:val="000000" w:themeColor="text1"/>
+        </w:rPr>
+        <w:t>pagina</w:t>
+      </w:r>
+      <w:proofErr w:type="spellEnd"/>
+      <w:r>
+        <w:rPr>
+          <w:rFonts w:ascii="Arial" w:hAnsi="Arial" w:cs="Arial"/>
+          <w:color w:val="000000" w:themeColor="text1"/>
+        </w:rPr>
+        <w:t xml:space="preserve"> se han perdido de clientes ya que no los toman como una empresa real o se indispone al no encontrar la empresa en ningún sitio de internet.</w:t>
       </w:r>
     </w:p>
     <w:p>
@@ -720,6 +880,7 @@
         </w:numPr>
         <w:shd w:val="clear" w:color="auto" w:fill="FFFFFF"/>
         <w:spacing w:before="0" w:beforeAutospacing="0" w:after="0" w:afterAutospacing="0"/>
+        <w:jc w:val="both"/>
         <w:rPr>
           <w:rFonts w:ascii="Arial" w:hAnsi="Arial" w:cs="Arial"/>
           <w:color w:val="000000" w:themeColor="text1"/>
@@ -760,6 +921,7 @@
         <w:pStyle w:val="trt0xe"/>
         <w:shd w:val="clear" w:color="auto" w:fill="FFFFFF"/>
         <w:spacing w:before="0" w:beforeAutospacing="0" w:after="0" w:afterAutospacing="0"/>
+        <w:jc w:val="both"/>
         <w:rPr>
           <w:rFonts w:ascii="Arial" w:hAnsi="Arial" w:cs="Arial"/>
           <w:color w:val="000000" w:themeColor="text1"/>
@@ -830,7 +992,7 @@
 </file>
 
 <file path=word/endnotes.xml><?xml version="1.0" encoding="utf-8"?>
-<w:endnotes xmlns:wpc="http://schemas.microsoft.com/office/word/2010/wordprocessingCanvas" xmlns:cx="http://schemas.microsoft.com/office/drawing/2014/chartex" xmlns:cx1="http://schemas.microsoft.com/office/drawing/2015/9/8/chartex" xmlns:cx2="http://schemas.microsoft.com/office/drawing/2015/10/21/chartex" xmlns:cx3="http://schemas.microsoft.com/office/drawing/2016/5/9/chartex" xmlns:cx4="http://schemas.microsoft.com/office/drawing/2016/5/10/chartex" xmlns:cx5="http://schemas.microsoft.com/office/drawing/2016/5/11/chartex" xmlns:cx6="http://schemas.microsoft.com/office/drawing/2016/5/12/chartex" xmlns:cx7="http://schemas.microsoft.com/office/drawing/2016/5/13/chartex" xmlns:cx8="http://schemas.microsoft.com/office/drawing/2016/5/14/chartex" xmlns:mc="http://schemas.openxmlformats.org/markup-compatibility/2006" xmlns:aink="http://schemas.microsoft.com/office/drawing/2016/ink" xmlns:am3d="http://schemas.microsoft.com/office/drawing/2017/model3d" xmlns:o="urn:schemas-microsoft-com:office:office" xmlns:r="http://schemas.openxmlformats.org/officeDocument/2006/relationships" xmlns:m="http://schemas.openxmlformats.org/officeDocument/2006/math" xmlns:v="urn:schemas-microsoft-com:vml" xmlns:wp14="http://schemas.microsoft.com/office/word/2010/wordprocessingDrawing" xmlns:wp="http://schemas.openxmlformats.org/drawingml/2006/wordprocessingDrawing" xmlns:w10="urn:schemas-microsoft-com:office:word" xmlns:w="http://schemas.openxmlformats.org/wordprocessingml/2006/main" xmlns:w14="http://schemas.microsoft.com/office/word/2010/wordml" xmlns:w15="http://schemas.microsoft.com/office/word/2012/wordml" xmlns:w16cex="http://schemas.microsoft.com/office/word/2018/wordml/cex" xmlns:w16cid="http://schemas.microsoft.com/office/word/2016/wordml/cid" xmlns:w16="http://schemas.microsoft.com/office/word/2018/wordml" xmlns:w16se="http://schemas.microsoft.com/office/word/2015/wordml/symex" xmlns:wpg="http://schemas.microsoft.com/office/word/2010/wordprocessingGroup" xmlns:wpi="http://schemas.microsoft.com/office/word/2010/wordprocessingInk" xmlns:wne="http://schemas.microsoft.com/office/word/2006/wordml" xmlns:wps="http://schemas.microsoft.com/office/word/2010/wordprocessingShape" mc:Ignorable="w14 w15 w16se w16cid w16 w16cex wp14">
+<w:endnotes xmlns:wpc="http://schemas.microsoft.com/office/word/2010/wordprocessingCanvas" xmlns:cx="http://schemas.microsoft.com/office/drawing/2014/chartex" xmlns:cx1="http://schemas.microsoft.com/office/drawing/2015/9/8/chartex" xmlns:cx2="http://schemas.microsoft.com/office/drawing/2015/10/21/chartex" xmlns:cx3="http://schemas.microsoft.com/office/drawing/2016/5/9/chartex" xmlns:cx4="http://schemas.microsoft.com/office/drawing/2016/5/10/chartex" xmlns:cx5="http://schemas.microsoft.com/office/drawing/2016/5/11/chartex" xmlns:cx6="http://schemas.microsoft.com/office/drawing/2016/5/12/chartex" xmlns:cx7="http://schemas.microsoft.com/office/drawing/2016/5/13/chartex" xmlns:cx8="http://schemas.microsoft.com/office/drawing/2016/5/14/chartex" xmlns:mc="http://schemas.openxmlformats.org/markup-compatibility/2006" xmlns:aink="http://schemas.microsoft.com/office/drawing/2016/ink" xmlns:am3d="http://schemas.microsoft.com/office/drawing/2017/model3d" xmlns:o="urn:schemas-microsoft-com:office:office" xmlns:r="http://schemas.openxmlformats.org/officeDocument/2006/relationships" xmlns:m="http://schemas.openxmlformats.org/officeDocument/2006/math" xmlns:v="urn:schemas-microsoft-com:vml" xmlns:wp14="http://schemas.microsoft.com/office/word/2010/wordprocessingDrawing" xmlns:wp="http://schemas.openxmlformats.org/drawingml/2006/wordprocessingDrawing" xmlns:w10="urn:schemas-microsoft-com:office:word" xmlns:w="http://schemas.openxmlformats.org/wordprocessingml/2006/main" xmlns:w14="http://schemas.microsoft.com/office/word/2010/wordml" xmlns:w15="http://schemas.microsoft.com/office/word/2012/wordml" xmlns:w16cex="http://schemas.microsoft.com/office/word/2018/wordml/cex" xmlns:w16cid="http://schemas.microsoft.com/office/word/2016/wordml/cid" xmlns:w16="http://schemas.microsoft.com/office/word/2018/wordml" xmlns:w16sdtdh="http://schemas.microsoft.com/office/word/2020/wordml/sdtdatahash" xmlns:w16se="http://schemas.microsoft.com/office/word/2015/wordml/symex" xmlns:wpg="http://schemas.microsoft.com/office/word/2010/wordprocessingGroup" xmlns:wpi="http://schemas.microsoft.com/office/word/2010/wordprocessingInk" xmlns:wne="http://schemas.microsoft.com/office/word/2006/wordml" xmlns:wps="http://schemas.microsoft.com/office/word/2010/wordprocessingShape" mc:Ignorable="w14 w15 w16se w16cid w16 w16cex w16sdtdh wp14">
   <w:endnote w:type="separator" w:id="-1">
     <w:p>
       <w:pPr>
@@ -855,7 +1017,7 @@
 </file>
 
 <file path=word/footnotes.xml><?xml version="1.0" encoding="utf-8"?>
-<w:footnotes xmlns:wpc="http://schemas.microsoft.com/office/word/2010/wordprocessingCanvas" xmlns:cx="http://schemas.microsoft.com/office/drawing/2014/chartex" xmlns:cx1="http://schemas.microsoft.com/office/drawing/2015/9/8/chartex" xmlns:cx2="http://schemas.microsoft.com/office/drawing/2015/10/21/chartex" xmlns:cx3="http://schemas.microsoft.com/office/drawing/2016/5/9/chartex" xmlns:cx4="http://schemas.microsoft.com/office/drawing/2016/5/10/chartex" xmlns:cx5="http://schemas.microsoft.com/office/drawing/2016/5/11/chartex" xmlns:cx6="http://schemas.microsoft.com/office/drawing/2016/5/12/chartex" xmlns:cx7="http://schemas.microsoft.com/office/drawing/2016/5/13/chartex" xmlns:cx8="http://schemas.microsoft.com/office/drawing/2016/5/14/chartex" xmlns:mc="http://schemas.openxmlformats.org/markup-compatibility/2006" xmlns:aink="http://schemas.microsoft.com/office/drawing/2016/ink" xmlns:am3d="http://schemas.microsoft.com/office/drawing/2017/model3d" xmlns:o="urn:schemas-microsoft-com:office:office" xmlns:r="http://schemas.openxmlformats.org/officeDocument/2006/relationships" xmlns:m="http://schemas.openxmlformats.org/officeDocument/2006/math" xmlns:v="urn:schemas-microsoft-com:vml" xmlns:wp14="http://schemas.microsoft.com/office/word/2010/wordprocessingDrawing" xmlns:wp="http://schemas.openxmlformats.org/drawingml/2006/wordprocessingDrawing" xmlns:w10="urn:schemas-microsoft-com:office:word" xmlns:w="http://schemas.openxmlformats.org/wordprocessingml/2006/main" xmlns:w14="http://schemas.microsoft.com/office/word/2010/wordml" xmlns:w15="http://schemas.microsoft.com/office/word/2012/wordml" xmlns:w16cex="http://schemas.microsoft.com/office/word/2018/wordml/cex" xmlns:w16cid="http://schemas.microsoft.com/office/word/2016/wordml/cid" xmlns:w16="http://schemas.microsoft.com/office/word/2018/wordml" xmlns:w16se="http://schemas.microsoft.com/office/word/2015/wordml/symex" xmlns:wpg="http://schemas.microsoft.com/office/word/2010/wordprocessingGroup" xmlns:wpi="http://schemas.microsoft.com/office/word/2010/wordprocessingInk" xmlns:wne="http://schemas.microsoft.com/office/word/2006/wordml" xmlns:wps="http://schemas.microsoft.com/office/word/2010/wordprocessingShape" mc:Ignorable="w14 w15 w16se w16cid w16 w16cex wp14">
+<w:footnotes xmlns:wpc="http://schemas.microsoft.com/office/word/2010/wordprocessingCanvas" xmlns:cx="http://schemas.microsoft.com/office/drawing/2014/chartex" xmlns:cx1="http://schemas.microsoft.com/office/drawing/2015/9/8/chartex" xmlns:cx2="http://schemas.microsoft.com/office/drawing/2015/10/21/chartex" xmlns:cx3="http://schemas.microsoft.com/office/drawing/2016/5/9/chartex" xmlns:cx4="http://schemas.microsoft.com/office/drawing/2016/5/10/chartex" xmlns:cx5="http://schemas.microsoft.com/office/drawing/2016/5/11/chartex" xmlns:cx6="http://schemas.microsoft.com/office/drawing/2016/5/12/chartex" xmlns:cx7="http://schemas.microsoft.com/office/drawing/2016/5/13/chartex" xmlns:cx8="http://schemas.microsoft.com/office/drawing/2016/5/14/chartex" xmlns:mc="http://schemas.openxmlformats.org/markup-compatibility/2006" xmlns:aink="http://schemas.microsoft.com/office/drawing/2016/ink" xmlns:am3d="http://schemas.microsoft.com/office/drawing/2017/model3d" xmlns:o="urn:schemas-microsoft-com:office:office" xmlns:r="http://schemas.openxmlformats.org/officeDocument/2006/relationships" xmlns:m="http://schemas.openxmlformats.org/officeDocument/2006/math" xmlns:v="urn:schemas-microsoft-com:vml" xmlns:wp14="http://schemas.microsoft.com/office/word/2010/wordprocessingDrawing" xmlns:wp="http://schemas.openxmlformats.org/drawingml/2006/wordprocessingDrawing" xmlns:w10="urn:schemas-microsoft-com:office:word" xmlns:w="http://schemas.openxmlformats.org/wordprocessingml/2006/main" xmlns:w14="http://schemas.microsoft.com/office/word/2010/wordml" xmlns:w15="http://schemas.microsoft.com/office/word/2012/wordml" xmlns:w16cex="http://schemas.microsoft.com/office/word/2018/wordml/cex" xmlns:w16cid="http://schemas.microsoft.com/office/word/2016/wordml/cid" xmlns:w16="http://schemas.microsoft.com/office/word/2018/wordml" xmlns:w16sdtdh="http://schemas.microsoft.com/office/word/2020/wordml/sdtdatahash" xmlns:w16se="http://schemas.microsoft.com/office/word/2015/wordml/symex" xmlns:wpg="http://schemas.microsoft.com/office/word/2010/wordprocessingGroup" xmlns:wpi="http://schemas.microsoft.com/office/word/2010/wordprocessingInk" xmlns:wne="http://schemas.microsoft.com/office/word/2006/wordml" xmlns:wps="http://schemas.microsoft.com/office/word/2010/wordprocessingShape" mc:Ignorable="w14 w15 w16se w16cid w16 w16cex w16sdtdh wp14">
   <w:footnote w:type="separator" w:id="-1">
     <w:p>
       <w:pPr>
@@ -880,7 +1042,7 @@
 </file>
 
 <file path=word/header1.xml><?xml version="1.0" encoding="utf-8"?>
-<w:hdr xmlns:wpc="http://schemas.microsoft.com/office/word/2010/wordprocessingCanvas" xmlns:cx="http://schemas.microsoft.com/office/drawing/2014/chartex" xmlns:cx1="http://schemas.microsoft.com/office/drawing/2015/9/8/chartex" xmlns:cx2="http://schemas.microsoft.com/office/drawing/2015/10/21/chartex" xmlns:cx3="http://schemas.microsoft.com/office/drawing/2016/5/9/chartex" xmlns:cx4="http://schemas.microsoft.com/office/drawing/2016/5/10/chartex" xmlns:cx5="http://schemas.microsoft.com/office/drawing/2016/5/11/chartex" xmlns:cx6="http://schemas.microsoft.com/office/drawing/2016/5/12/chartex" xmlns:cx7="http://schemas.microsoft.com/office/drawing/2016/5/13/chartex" xmlns:cx8="http://schemas.microsoft.com/office/drawing/2016/5/14/chartex" xmlns:mc="http://schemas.openxmlformats.org/markup-compatibility/2006" xmlns:aink="http://schemas.microsoft.com/office/drawing/2016/ink" xmlns:am3d="http://schemas.microsoft.com/office/drawing/2017/model3d" xmlns:o="urn:schemas-microsoft-com:office:office" xmlns:r="http://schemas.openxmlformats.org/officeDocument/2006/relationships" xmlns:m="http://schemas.openxmlformats.org/officeDocument/2006/math" xmlns:v="urn:schemas-microsoft-com:vml" xmlns:wp14="http://schemas.microsoft.com/office/word/2010/wordprocessingDrawing" xmlns:wp="http://schemas.openxmlformats.org/drawingml/2006/wordprocessingDrawing" xmlns:w10="urn:schemas-microsoft-com:office:word" xmlns:w="http://schemas.openxmlformats.org/wordprocessingml/2006/main" xmlns:w14="http://schemas.microsoft.com/office/word/2010/wordml" xmlns:w15="http://schemas.microsoft.com/office/word/2012/wordml" xmlns:w16cex="http://schemas.microsoft.com/office/word/2018/wordml/cex" xmlns:w16cid="http://schemas.microsoft.com/office/word/2016/wordml/cid" xmlns:w16="http://schemas.microsoft.com/office/word/2018/wordml" xmlns:w16se="http://schemas.microsoft.com/office/word/2015/wordml/symex" xmlns:wpg="http://schemas.microsoft.com/office/word/2010/wordprocessingGroup" xmlns:wpi="http://schemas.microsoft.com/office/word/2010/wordprocessingInk" xmlns:wne="http://schemas.microsoft.com/office/word/2006/wordml" xmlns:wps="http://schemas.microsoft.com/office/word/2010/wordprocessingShape" mc:Ignorable="w14 w15 w16se w16cid w16 w16cex wp14">
+<w:hdr xmlns:wpc="http://schemas.microsoft.com/office/word/2010/wordprocessingCanvas" xmlns:cx="http://schemas.microsoft.com/office/drawing/2014/chartex" xmlns:cx1="http://schemas.microsoft.com/office/drawing/2015/9/8/chartex" xmlns:cx2="http://schemas.microsoft.com/office/drawing/2015/10/21/chartex" xmlns:cx3="http://schemas.microsoft.com/office/drawing/2016/5/9/chartex" xmlns:cx4="http://schemas.microsoft.com/office/drawing/2016/5/10/chartex" xmlns:cx5="http://schemas.microsoft.com/office/drawing/2016/5/11/chartex" xmlns:cx6="http://schemas.microsoft.com/office/drawing/2016/5/12/chartex" xmlns:cx7="http://schemas.microsoft.com/office/drawing/2016/5/13/chartex" xmlns:cx8="http://schemas.microsoft.com/office/drawing/2016/5/14/chartex" xmlns:mc="http://schemas.openxmlformats.org/markup-compatibility/2006" xmlns:aink="http://schemas.microsoft.com/office/drawing/2016/ink" xmlns:am3d="http://schemas.microsoft.com/office/drawing/2017/model3d" xmlns:o="urn:schemas-microsoft-com:office:office" xmlns:r="http://schemas.openxmlformats.org/officeDocument/2006/relationships" xmlns:m="http://schemas.openxmlformats.org/officeDocument/2006/math" xmlns:v="urn:schemas-microsoft-com:vml" xmlns:wp14="http://schemas.microsoft.com/office/word/2010/wordprocessingDrawing" xmlns:wp="http://schemas.openxmlformats.org/drawingml/2006/wordprocessingDrawing" xmlns:w10="urn:schemas-microsoft-com:office:word" xmlns:w="http://schemas.openxmlformats.org/wordprocessingml/2006/main" xmlns:w14="http://schemas.microsoft.com/office/word/2010/wordml" xmlns:w15="http://schemas.microsoft.com/office/word/2012/wordml" xmlns:w16cex="http://schemas.microsoft.com/office/word/2018/wordml/cex" xmlns:w16cid="http://schemas.microsoft.com/office/word/2016/wordml/cid" xmlns:w16="http://schemas.microsoft.com/office/word/2018/wordml" xmlns:w16sdtdh="http://schemas.microsoft.com/office/word/2020/wordml/sdtdatahash" xmlns:w16se="http://schemas.microsoft.com/office/word/2015/wordml/symex" xmlns:wpg="http://schemas.microsoft.com/office/word/2010/wordprocessingGroup" xmlns:wpi="http://schemas.microsoft.com/office/word/2010/wordprocessingInk" xmlns:wne="http://schemas.microsoft.com/office/word/2006/wordml" xmlns:wps="http://schemas.microsoft.com/office/word/2010/wordprocessingShape" mc:Ignorable="w14 w15 w16se w16cid w16 w16cex w16sdtdh wp14">
   <w:tbl>
     <w:tblPr>
       <w:tblW w:w="9444" w:type="dxa"/>
@@ -1154,7 +1316,7 @@
 </file>
 
 <file path=word/numbering.xml><?xml version="1.0" encoding="utf-8"?>
-<w:numbering xmlns:wpc="http://schemas.microsoft.com/office/word/2010/wordprocessingCanvas" xmlns:cx="http://schemas.microsoft.com/office/drawing/2014/chartex" xmlns:cx1="http://schemas.microsoft.com/office/drawing/2015/9/8/chartex" xmlns:cx2="http://schemas.microsoft.com/office/drawing/2015/10/21/chartex" xmlns:cx3="http://schemas.microsoft.com/office/drawing/2016/5/9/chartex" xmlns:cx4="http://schemas.microsoft.com/office/drawing/2016/5/10/chartex" xmlns:cx5="http://schemas.microsoft.com/office/drawing/2016/5/11/chartex" xmlns:cx6="http://schemas.microsoft.com/office/drawing/2016/5/12/chartex" xmlns:cx7="http://schemas.microsoft.com/office/drawing/2016/5/13/chartex" xmlns:cx8="http://schemas.microsoft.com/office/drawing/2016/5/14/chartex" xmlns:mc="http://schemas.openxmlformats.org/markup-compatibility/2006" xmlns:aink="http://schemas.microsoft.com/office/drawing/2016/ink" xmlns:am3d="http://schemas.microsoft.com/office/drawing/2017/model3d" xmlns:o="urn:schemas-microsoft-com:office:office" xmlns:r="http://schemas.openxmlformats.org/officeDocument/2006/relationships" xmlns:m="http://schemas.openxmlformats.org/officeDocument/2006/math" xmlns:v="urn:schemas-microsoft-com:vml" xmlns:wp14="http://schemas.microsoft.com/office/word/2010/wordprocessingDrawing" xmlns:wp="http://schemas.openxmlformats.org/drawingml/2006/wordprocessingDrawing" xmlns:w10="urn:schemas-microsoft-com:office:word" xmlns:w="http://schemas.openxmlformats.org/wordprocessingml/2006/main" xmlns:w14="http://schemas.microsoft.com/office/word/2010/wordml" xmlns:w15="http://schemas.microsoft.com/office/word/2012/wordml" xmlns:w16cex="http://schemas.microsoft.com/office/word/2018/wordml/cex" xmlns:w16cid="http://schemas.microsoft.com/office/word/2016/wordml/cid" xmlns:w16="http://schemas.microsoft.com/office/word/2018/wordml" xmlns:w16se="http://schemas.microsoft.com/office/word/2015/wordml/symex" xmlns:wpg="http://schemas.microsoft.com/office/word/2010/wordprocessingGroup" xmlns:wpi="http://schemas.microsoft.com/office/word/2010/wordprocessingInk" xmlns:wne="http://schemas.microsoft.com/office/word/2006/wordml" xmlns:wps="http://schemas.microsoft.com/office/word/2010/wordprocessingShape" mc:Ignorable="w14 w15 w16se w16cid w16 w16cex wp14">
+<w:numbering xmlns:wpc="http://schemas.microsoft.com/office/word/2010/wordprocessingCanvas" xmlns:cx="http://schemas.microsoft.com/office/drawing/2014/chartex" xmlns:cx1="http://schemas.microsoft.com/office/drawing/2015/9/8/chartex" xmlns:cx2="http://schemas.microsoft.com/office/drawing/2015/10/21/chartex" xmlns:cx3="http://schemas.microsoft.com/office/drawing/2016/5/9/chartex" xmlns:cx4="http://schemas.microsoft.com/office/drawing/2016/5/10/chartex" xmlns:cx5="http://schemas.microsoft.com/office/drawing/2016/5/11/chartex" xmlns:cx6="http://schemas.microsoft.com/office/drawing/2016/5/12/chartex" xmlns:cx7="http://schemas.microsoft.com/office/drawing/2016/5/13/chartex" xmlns:cx8="http://schemas.microsoft.com/office/drawing/2016/5/14/chartex" xmlns:mc="http://schemas.openxmlformats.org/markup-compatibility/2006" xmlns:aink="http://schemas.microsoft.com/office/drawing/2016/ink" xmlns:am3d="http://schemas.microsoft.com/office/drawing/2017/model3d" xmlns:o="urn:schemas-microsoft-com:office:office" xmlns:r="http://schemas.openxmlformats.org/officeDocument/2006/relationships" xmlns:m="http://schemas.openxmlformats.org/officeDocument/2006/math" xmlns:v="urn:schemas-microsoft-com:vml" xmlns:wp14="http://schemas.microsoft.com/office/word/2010/wordprocessingDrawing" xmlns:wp="http://schemas.openxmlformats.org/drawingml/2006/wordprocessingDrawing" xmlns:w10="urn:schemas-microsoft-com:office:word" xmlns:w="http://schemas.openxmlformats.org/wordprocessingml/2006/main" xmlns:w14="http://schemas.microsoft.com/office/word/2010/wordml" xmlns:w15="http://schemas.microsoft.com/office/word/2012/wordml" xmlns:w16cex="http://schemas.microsoft.com/office/word/2018/wordml/cex" xmlns:w16cid="http://schemas.microsoft.com/office/word/2016/wordml/cid" xmlns:w16="http://schemas.microsoft.com/office/word/2018/wordml" xmlns:w16sdtdh="http://schemas.microsoft.com/office/word/2020/wordml/sdtdatahash" xmlns:w16se="http://schemas.microsoft.com/office/word/2015/wordml/symex" xmlns:wpg="http://schemas.microsoft.com/office/word/2010/wordprocessingGroup" xmlns:wpi="http://schemas.microsoft.com/office/word/2010/wordprocessingInk" xmlns:wne="http://schemas.microsoft.com/office/word/2006/wordml" xmlns:wps="http://schemas.microsoft.com/office/word/2010/wordprocessingShape" mc:Ignorable="w14 w15 w16se w16cid w16 w16cex w16sdtdh wp14">
   <w:abstractNum w:abstractNumId="0" w15:restartNumberingAfterBreak="0">
     <w:nsid w:val="11923CE4"/>
     <w:multiLevelType w:val="hybridMultilevel"/>
@@ -1981,7 +2143,7 @@
 </file>
 
 <file path=word/styles.xml><?xml version="1.0" encoding="utf-8"?>
-<w:styles xmlns:mc="http://schemas.openxmlformats.org/markup-compatibility/2006" xmlns:r="http://schemas.openxmlformats.org/officeDocument/2006/relationships" xmlns:w="http://schemas.openxmlformats.org/wordprocessingml/2006/main" xmlns:w14="http://schemas.microsoft.com/office/word/2010/wordml" xmlns:w15="http://schemas.microsoft.com/office/word/2012/wordml" xmlns:w16cex="http://schemas.microsoft.com/office/word/2018/wordml/cex" xmlns:w16cid="http://schemas.microsoft.com/office/word/2016/wordml/cid" xmlns:w16="http://schemas.microsoft.com/office/word/2018/wordml" xmlns:w16se="http://schemas.microsoft.com/office/word/2015/wordml/symex" mc:Ignorable="w14 w15 w16se w16cid w16 w16cex">
+<w:styles xmlns:mc="http://schemas.openxmlformats.org/markup-compatibility/2006" xmlns:r="http://schemas.openxmlformats.org/officeDocument/2006/relationships" xmlns:w="http://schemas.openxmlformats.org/wordprocessingml/2006/main" xmlns:w14="http://schemas.microsoft.com/office/word/2010/wordml" xmlns:w15="http://schemas.microsoft.com/office/word/2012/wordml" xmlns:w16cex="http://schemas.microsoft.com/office/word/2018/wordml/cex" xmlns:w16cid="http://schemas.microsoft.com/office/word/2016/wordml/cid" xmlns:w16="http://schemas.microsoft.com/office/word/2018/wordml" xmlns:w16sdtdh="http://schemas.microsoft.com/office/word/2020/wordml/sdtdatahash" xmlns:w16se="http://schemas.microsoft.com/office/word/2015/wordml/symex" mc:Ignorable="w14 w15 w16se w16cid w16 w16cex w16sdtdh">
   <w:docDefaults>
     <w:rPrDefault>
       <w:rPr>

</xml_diff>